<commit_message>
Setup Node.js backend for Bitwalala
</commit_message>
<xml_diff>
--- a/backend/server.js.docx
+++ b/backend/server.js.docx
@@ -79,7 +79,7 @@
       </w:r>
       <w:proofErr w:type="spellEnd"/>
       <w:r>
-        <w:t xml:space="preserve"> } = require("./</w:t>
+        <w:t xml:space="preserve"> } = require("./services/</w:t>
       </w:r>
       <w:proofErr w:type="spellStart"/>
       <w:r>
@@ -146,7 +146,7 @@
     <w:p/>
     <w:p>
       <w:r>
-        <w:t>// Firebase Admin Initialization</w:t>
+        <w:t>// Firebase Admin Setup</w:t>
       </w:r>
     </w:p>
     <w:p>
@@ -241,7 +241,7 @@
     <w:p/>
     <w:p>
       <w:r>
-        <w:t>// Market Data API Route</w:t>
+        <w:t>// API Route: Get Market Data</w:t>
       </w:r>
     </w:p>
     <w:p>

</xml_diff>